<commit_message>
acrescentando campos no contrato
</commit_message>
<xml_diff>
--- a/10_MODELO_CONTRATACAO_PJ_TESTE - Copia.docx
+++ b/10_MODELO_CONTRATACAO_PJ_TESTE - Copia.docx
@@ -44,20 +44,8 @@
           <w:szCs w:val="22"/>
           <w:u w:val="single"/>
         </w:rPr>
-        <w:t>#</w:t>
-      </w:r>
-      <w:proofErr w:type="gramStart"/>
-      <w:r>
-        <w:rPr>
-          <w:rFonts w:ascii="Garamond" w:hAnsi="Garamond"/>
-          <w:b/>
-          <w:sz w:val="22"/>
-          <w:szCs w:val="22"/>
-          <w:u w:val="single"/>
-        </w:rPr>
-        <w:t>NUMERO</w:t>
-      </w:r>
-      <w:proofErr w:type="gramEnd"/>
+        <w:t>#NUMERO</w:t>
+      </w:r>
     </w:p>
     <w:p>
       <w:pPr>
@@ -86,37 +74,19 @@
           <w:rFonts w:ascii="Garamond" w:eastAsia="Arial Unicode MS" w:hAnsi="Garamond"/>
           <w:bCs/>
         </w:rPr>
-        <w:t>#</w:t>
-      </w:r>
-      <w:r>
-        <w:rPr>
-          <w:rFonts w:ascii="Garamond" w:eastAsia="Arial Unicode MS" w:hAnsi="Garamond"/>
-          <w:bCs/>
-          <w:highlight w:val="yellow"/>
-        </w:rPr>
-        <w:t>NOME</w:t>
-      </w:r>
-      <w:r>
-        <w:rPr>
-          <w:rFonts w:ascii="Garamond" w:eastAsia="Arial Unicode MS" w:hAnsi="Garamond"/>
-          <w:bCs/>
-          <w:highlight w:val="yellow"/>
-        </w:rPr>
-        <w:t>_</w:t>
-      </w:r>
-      <w:r>
-        <w:rPr>
-          <w:rFonts w:ascii="Garamond" w:eastAsia="Arial Unicode MS" w:hAnsi="Garamond"/>
-          <w:bCs/>
-          <w:highlight w:val="yellow"/>
-        </w:rPr>
-        <w:t xml:space="preserve">EMPRESA, </w:t>
-      </w:r>
-      <w:r>
-        <w:rPr>
-          <w:rFonts w:ascii="Garamond" w:eastAsia="Arial Unicode MS" w:hAnsi="Garamond"/>
-          <w:bCs/>
-          <w:highlight w:val="yellow"/>
+        <w:t>#NME_EMPRESA</w:t>
+      </w:r>
+      <w:r>
+        <w:rPr>
+          <w:rFonts w:ascii="Garamond" w:eastAsia="Arial Unicode MS" w:hAnsi="Garamond"/>
+          <w:bCs/>
+        </w:rPr>
+        <w:t xml:space="preserve">, </w:t>
+      </w:r>
+      <w:r>
+        <w:rPr>
+          <w:rFonts w:ascii="Garamond" w:eastAsia="Arial Unicode MS" w:hAnsi="Garamond"/>
+          <w:bCs/>
         </w:rPr>
         <w:t xml:space="preserve">devidamente </w:t>
       </w:r>
@@ -124,7 +94,6 @@
         <w:rPr>
           <w:rFonts w:ascii="Garamond" w:eastAsia="Arial Unicode MS" w:hAnsi="Garamond"/>
           <w:bCs/>
-          <w:highlight w:val="yellow"/>
         </w:rPr>
         <w:t>inscrita</w:t>
       </w:r>
@@ -132,7 +101,6 @@
         <w:rPr>
           <w:rFonts w:ascii="Garamond" w:eastAsia="Arial Unicode MS" w:hAnsi="Garamond"/>
           <w:bCs/>
-          <w:highlight w:val="yellow"/>
         </w:rPr>
         <w:t xml:space="preserve"> sob o Nº. #CNPJ</w:t>
       </w:r>
@@ -140,7 +108,6 @@
         <w:rPr>
           <w:rFonts w:ascii="Garamond" w:eastAsia="Arial Unicode MS" w:hAnsi="Garamond"/>
           <w:bCs/>
-          <w:highlight w:val="yellow"/>
         </w:rPr>
         <w:t xml:space="preserve">, </w:t>
       </w:r>
@@ -148,7 +115,6 @@
         <w:rPr>
           <w:rFonts w:ascii="Garamond" w:eastAsia="Arial Unicode MS" w:hAnsi="Garamond"/>
           <w:bCs/>
-          <w:highlight w:val="yellow"/>
         </w:rPr>
         <w:t>com sede no endereço:</w:t>
       </w:r>
@@ -156,7 +122,6 @@
         <w:rPr>
           <w:rFonts w:ascii="Garamond" w:eastAsia="Arial Unicode MS" w:hAnsi="Garamond"/>
           <w:bCs/>
-          <w:highlight w:val="yellow"/>
         </w:rPr>
         <w:t xml:space="preserve"> </w:t>
       </w:r>
@@ -164,7 +129,6 @@
         <w:rPr>
           <w:rFonts w:ascii="Garamond" w:eastAsia="Arial Unicode MS" w:hAnsi="Garamond"/>
           <w:bCs/>
-          <w:highlight w:val="yellow"/>
         </w:rPr>
         <w:t>#END_EMPRESA</w:t>
       </w:r>
@@ -172,7 +136,6 @@
         <w:rPr>
           <w:rFonts w:ascii="Garamond" w:eastAsia="Arial Unicode MS" w:hAnsi="Garamond"/>
           <w:bCs/>
-          <w:highlight w:val="yellow"/>
         </w:rPr>
         <w:t>, #CEP_EMPRESA</w:t>
       </w:r>
@@ -180,7 +143,6 @@
         <w:rPr>
           <w:rFonts w:ascii="Garamond" w:eastAsia="Arial Unicode MS" w:hAnsi="Garamond"/>
           <w:bCs/>
-          <w:highlight w:val="yellow"/>
         </w:rPr>
         <w:t xml:space="preserve"> </w:t>
       </w:r>
@@ -188,7 +150,6 @@
         <w:rPr>
           <w:rFonts w:ascii="Garamond" w:eastAsia="Arial Unicode MS" w:hAnsi="Garamond"/>
           <w:bCs/>
-          <w:highlight w:val="yellow"/>
         </w:rPr>
         <w:t xml:space="preserve">em </w:t>
       </w:r>
@@ -196,7 +157,6 @@
         <w:rPr>
           <w:rFonts w:ascii="Garamond" w:eastAsia="Arial Unicode MS" w:hAnsi="Garamond"/>
           <w:bCs/>
-          <w:highlight w:val="yellow"/>
         </w:rPr>
         <w:t>#CIDADE_EMP - #ESTADO_EMP</w:t>
       </w:r>
@@ -204,7 +164,6 @@
         <w:rPr>
           <w:rFonts w:ascii="Garamond" w:eastAsia="Arial Unicode MS" w:hAnsi="Garamond"/>
           <w:bCs/>
-          <w:highlight w:val="yellow"/>
         </w:rPr>
         <w:t xml:space="preserve">, </w:t>
       </w:r>
@@ -212,7 +171,6 @@
         <w:rPr>
           <w:rFonts w:ascii="Garamond" w:eastAsia="Arial Unicode MS" w:hAnsi="Garamond"/>
           <w:bCs/>
-          <w:highlight w:val="yellow"/>
         </w:rPr>
         <w:t>representada neste ato por</w:t>
       </w:r>
@@ -220,7 +178,6 @@
         <w:rPr>
           <w:rFonts w:ascii="Garamond" w:eastAsia="Arial Unicode MS" w:hAnsi="Garamond"/>
           <w:bCs/>
-          <w:highlight w:val="yellow"/>
         </w:rPr>
         <w:t xml:space="preserve"> </w:t>
       </w:r>
@@ -228,7 +185,6 @@
         <w:rPr>
           <w:rFonts w:ascii="Garamond" w:eastAsia="Arial Unicode MS" w:hAnsi="Garamond"/>
           <w:bCs/>
-          <w:highlight w:val="yellow"/>
         </w:rPr>
         <w:t>#NOME_CONTRATANTE</w:t>
       </w:r>
@@ -236,7 +192,6 @@
         <w:rPr>
           <w:rFonts w:ascii="Garamond" w:eastAsia="Arial Unicode MS" w:hAnsi="Garamond"/>
           <w:bCs/>
-          <w:highlight w:val="yellow"/>
         </w:rPr>
         <w:t>, #NACIONALIDADE, #ESTADO_CIVIL</w:t>
       </w:r>
@@ -244,7 +199,6 @@
         <w:rPr>
           <w:rFonts w:ascii="Garamond" w:eastAsia="Arial Unicode MS" w:hAnsi="Garamond"/>
           <w:bCs/>
-          <w:highlight w:val="yellow"/>
         </w:rPr>
         <w:t xml:space="preserve">, </w:t>
       </w:r>
@@ -252,7 +206,6 @@
         <w:rPr>
           <w:rFonts w:ascii="Garamond" w:eastAsia="Arial Unicode MS" w:hAnsi="Garamond"/>
           <w:bCs/>
-          <w:highlight w:val="yellow"/>
         </w:rPr>
         <w:t>devidamente</w:t>
       </w:r>
@@ -260,7 +213,6 @@
         <w:rPr>
           <w:rFonts w:ascii="Garamond" w:eastAsia="Arial Unicode MS" w:hAnsi="Garamond"/>
           <w:bCs/>
-          <w:highlight w:val="yellow"/>
         </w:rPr>
         <w:t xml:space="preserve"> </w:t>
       </w:r>
@@ -268,7 +220,6 @@
         <w:rPr>
           <w:rFonts w:ascii="Garamond" w:eastAsia="Arial Unicode MS" w:hAnsi="Garamond"/>
           <w:bCs/>
-          <w:highlight w:val="yellow"/>
         </w:rPr>
         <w:t>#INSCRITA(O)</w:t>
       </w:r>
@@ -276,7 +227,6 @@
         <w:rPr>
           <w:rFonts w:ascii="Garamond" w:eastAsia="Arial Unicode MS" w:hAnsi="Garamond"/>
           <w:bCs/>
-          <w:highlight w:val="yellow"/>
         </w:rPr>
         <w:t xml:space="preserve"> </w:t>
       </w:r>
@@ -284,7 +234,6 @@
         <w:rPr>
           <w:rFonts w:ascii="Garamond" w:eastAsia="Arial Unicode MS" w:hAnsi="Garamond"/>
           <w:bCs/>
-          <w:highlight w:val="yellow"/>
         </w:rPr>
         <w:t>no</w:t>
       </w:r>
@@ -292,7 +241,6 @@
         <w:rPr>
           <w:rFonts w:ascii="Garamond" w:eastAsia="Arial Unicode MS" w:hAnsi="Garamond"/>
           <w:bCs/>
-          <w:highlight w:val="yellow"/>
         </w:rPr>
         <w:t xml:space="preserve"> CPF</w:t>
       </w:r>
@@ -300,7 +248,6 @@
         <w:rPr>
           <w:rFonts w:ascii="Garamond" w:eastAsia="Arial Unicode MS" w:hAnsi="Garamond"/>
           <w:bCs/>
-          <w:highlight w:val="yellow"/>
         </w:rPr>
         <w:t xml:space="preserve"> de Nº:</w:t>
       </w:r>
@@ -308,7 +255,6 @@
         <w:rPr>
           <w:rFonts w:ascii="Garamond" w:eastAsia="Arial Unicode MS" w:hAnsi="Garamond"/>
           <w:bCs/>
-          <w:highlight w:val="yellow"/>
         </w:rPr>
         <w:t xml:space="preserve"> </w:t>
       </w:r>
@@ -1327,14 +1273,12 @@
       <w:r>
         <w:rPr>
           <w:rFonts w:ascii="Garamond" w:hAnsi="Garamond"/>
-          <w:highlight w:val="yellow"/>
         </w:rPr>
         <w:t>#DATA_AGORA</w:t>
       </w:r>
       <w:r>
         <w:rPr>
           <w:rFonts w:ascii="Garamond" w:hAnsi="Garamond"/>
-          <w:highlight w:val="yellow"/>
         </w:rPr>
         <w:t>.</w:t>
       </w:r>

</xml_diff>